<commit_message>
Modified my logs of git
</commit_message>
<xml_diff>
--- a/Assignements/Command Line Git Workflow Assessment/Command Line Git Workflow Assessment.docx
+++ b/Assignements/Command Line Git Workflow Assessment/Command Line Git Workflow Assessment.docx
@@ -441,7 +441,7 @@
     <w:p>
       <w:r>
         <w:pict w14:anchorId="4ECE554E">
-          <v:rect id="_x0000_i1031" style="width:0;height:3pt" o:hralign="center" o:hrstd="t" o:hr="t" fillcolor="#a0a0a0" stroked="f"/>
+          <v:rect id="_x0000_i1025" style="width:0;height:3pt" o:hralign="center" o:hrstd="t" o:hr="t" fillcolor="#a0a0a0" stroked="f"/>
         </w:pict>
       </w:r>
     </w:p>
@@ -1809,7 +1809,7 @@
           <w:sz w:val="32"/>
           <w:szCs w:val="32"/>
         </w:rPr>
-        <w:t xml:space="preserve">I am </w:t>
+        <w:t xml:space="preserve">I am maintaining all the assignments and class notes in one </w:t>
       </w:r>
       <w:proofErr w:type="spellStart"/>
       <w:r>
@@ -1819,7 +1819,7 @@
           <w:sz w:val="32"/>
           <w:szCs w:val="32"/>
         </w:rPr>
-        <w:t>maintaing</w:t>
+        <w:t>github</w:t>
       </w:r>
       <w:proofErr w:type="spellEnd"/>
       <w:r>
@@ -1829,7 +1829,36 @@
           <w:sz w:val="32"/>
           <w:szCs w:val="32"/>
         </w:rPr>
-        <w:t xml:space="preserve"> all the </w:t>
+        <w:t xml:space="preserve"> repo.</w:t>
+      </w:r>
+    </w:p>
+    <w:p>
+      <w:pPr>
+        <w:rPr>
+          <w:b/>
+          <w:bCs/>
+          <w:sz w:val="32"/>
+          <w:szCs w:val="32"/>
+        </w:rPr>
+      </w:pPr>
+    </w:p>
+    <w:p>
+      <w:pPr>
+        <w:rPr>
+          <w:b/>
+          <w:bCs/>
+          <w:sz w:val="32"/>
+          <w:szCs w:val="32"/>
+        </w:rPr>
+      </w:pPr>
+      <w:r>
+        <w:rPr>
+          <w:b/>
+          <w:bCs/>
+          <w:sz w:val="32"/>
+          <w:szCs w:val="32"/>
+        </w:rPr>
+        <w:t>git log --</w:t>
       </w:r>
       <w:proofErr w:type="spellStart"/>
       <w:r>
@@ -1839,84 +1868,84 @@
           <w:sz w:val="32"/>
           <w:szCs w:val="32"/>
         </w:rPr>
-        <w:t>assignemenst</w:t>
+        <w:t>oneline</w:t>
       </w:r>
       <w:proofErr w:type="spellEnd"/>
-      <w:r>
-        <w:rPr>
-          <w:b/>
-          <w:bCs/>
-          <w:sz w:val="32"/>
-          <w:szCs w:val="32"/>
-        </w:rPr>
-        <w:t xml:space="preserve"> and class notes in one </w:t>
-      </w:r>
-      <w:proofErr w:type="spellStart"/>
-      <w:r>
-        <w:rPr>
-          <w:b/>
-          <w:bCs/>
-          <w:sz w:val="32"/>
-          <w:szCs w:val="32"/>
-        </w:rPr>
-        <w:t>github</w:t>
-      </w:r>
-      <w:proofErr w:type="spellEnd"/>
-      <w:r>
-        <w:rPr>
-          <w:b/>
-          <w:bCs/>
-          <w:sz w:val="32"/>
-          <w:szCs w:val="32"/>
-        </w:rPr>
-        <w:t xml:space="preserve"> repo.</w:t>
-      </w:r>
-    </w:p>
-    <w:p>
-      <w:pPr>
-        <w:rPr>
-          <w:b/>
-          <w:bCs/>
-          <w:sz w:val="32"/>
-          <w:szCs w:val="32"/>
-        </w:rPr>
-      </w:pPr>
-    </w:p>
-    <w:p>
-      <w:pPr>
-        <w:rPr>
-          <w:b/>
-          <w:bCs/>
-          <w:sz w:val="32"/>
-          <w:szCs w:val="32"/>
-        </w:rPr>
-      </w:pPr>
-      <w:r>
-        <w:rPr>
-          <w:b/>
-          <w:bCs/>
-          <w:sz w:val="32"/>
-          <w:szCs w:val="32"/>
-        </w:rPr>
-        <w:t>438e28a (HEAD -&gt; main, origin/main, origin/HEAD) Adding extra files</w:t>
-      </w:r>
-    </w:p>
-    <w:p>
-      <w:pPr>
-        <w:rPr>
-          <w:b/>
-          <w:bCs/>
-          <w:sz w:val="32"/>
-          <w:szCs w:val="32"/>
-        </w:rPr>
-      </w:pPr>
-      <w:r>
-        <w:rPr>
-          <w:b/>
-          <w:bCs/>
-          <w:sz w:val="32"/>
-          <w:szCs w:val="32"/>
-        </w:rPr>
+    </w:p>
+    <w:p>
+      <w:pPr>
+        <w:rPr>
+          <w:b/>
+          <w:bCs/>
+          <w:sz w:val="32"/>
+          <w:szCs w:val="32"/>
+        </w:rPr>
+      </w:pPr>
+      <w:r>
+        <w:rPr>
+          <w:b/>
+          <w:bCs/>
+          <w:sz w:val="32"/>
+          <w:szCs w:val="32"/>
+        </w:rPr>
+        <w:t>c4fd393 (HEAD -&gt; main, origin/main, origin/HEAD) Submitting my assignment docs Part 2 - Command Line Git Workflow Assessment</w:t>
+      </w:r>
+    </w:p>
+    <w:p>
+      <w:pPr>
+        <w:rPr>
+          <w:b/>
+          <w:bCs/>
+          <w:sz w:val="32"/>
+          <w:szCs w:val="32"/>
+        </w:rPr>
+      </w:pPr>
+      <w:r>
+        <w:rPr>
+          <w:b/>
+          <w:bCs/>
+          <w:sz w:val="32"/>
+          <w:szCs w:val="32"/>
+        </w:rPr>
+        <w:t>04414d7 Submission of my assignment : Command Line Git Workflow Assessment</w:t>
+      </w:r>
+    </w:p>
+    <w:p>
+      <w:pPr>
+        <w:rPr>
+          <w:b/>
+          <w:bCs/>
+          <w:sz w:val="32"/>
+          <w:szCs w:val="32"/>
+        </w:rPr>
+      </w:pPr>
+      <w:r>
+        <w:rPr>
+          <w:b/>
+          <w:bCs/>
+          <w:sz w:val="32"/>
+          <w:szCs w:val="32"/>
+        </w:rPr>
+        <w:t>438e28a Adding extra files</w:t>
+      </w:r>
+    </w:p>
+    <w:p>
+      <w:pPr>
+        <w:rPr>
+          <w:b/>
+          <w:bCs/>
+          <w:sz w:val="32"/>
+          <w:szCs w:val="32"/>
+        </w:rPr>
+      </w:pPr>
+      <w:r>
+        <w:rPr>
+          <w:b/>
+          <w:bCs/>
+          <w:sz w:val="32"/>
+          <w:szCs w:val="32"/>
+        </w:rPr>
+        <w:lastRenderedPageBreak/>
         <w:t>03ff36a Learning some commands of CLI</w:t>
       </w:r>
     </w:p>
@@ -1993,7 +2022,6 @@
           <w:sz w:val="32"/>
           <w:szCs w:val="32"/>
         </w:rPr>
-        <w:lastRenderedPageBreak/>
         <w:t>e26e285 Added the subsequent classes notes</w:t>
       </w:r>
     </w:p>
@@ -2032,7 +2060,7 @@
           <w:sz w:val="32"/>
           <w:szCs w:val="32"/>
         </w:rPr>
-        <w:t>ca52f01 Class-1 Python Fundamentals</w:t>
+        <w:t xml:space="preserve">ca52f01 Class-1 Python Fundamentals </w:t>
       </w:r>
     </w:p>
     <w:p>

</xml_diff>